<commit_message>
Added revised version of Release Notes (still "X and Y buttons" though...), added test file
</commit_message>
<xml_diff>
--- a/Chalmers On The Go, Release Notes and User Manual.docx
+++ b/Chalmers On The Go, Release Notes and User Manual.docx
@@ -29,11 +29,9 @@
         </w:rPr>
         <w:t xml:space="preserve"> interactive </w:t>
       </w:r>
-      <w:proofErr w:type="spellStart"/>
       <w:r>
         <w:t>map</w:t>
       </w:r>
-      <w:proofErr w:type="spellEnd"/>
       <w:r>
         <w:rPr>
           <w:lang w:val="en-US"/>
@@ -99,103 +97,7 @@
         </w:numPr>
       </w:pPr>
       <w:r>
-        <w:t xml:space="preserve">Copy the </w:t>
-      </w:r>
-      <w:proofErr w:type="spellStart"/>
-      <w:r>
-        <w:t>APK</w:t>
-      </w:r>
-      <w:proofErr w:type="spellEnd"/>
-      <w:r>
-        <w:t xml:space="preserve"> </w:t>
-      </w:r>
-      <w:proofErr w:type="spellStart"/>
-      <w:r>
-        <w:t>file</w:t>
-      </w:r>
-      <w:proofErr w:type="spellEnd"/>
-      <w:r>
-        <w:t xml:space="preserve"> </w:t>
-      </w:r>
-      <w:proofErr w:type="spellStart"/>
-      <w:r>
-        <w:t>to</w:t>
-      </w:r>
-      <w:proofErr w:type="spellEnd"/>
-      <w:r>
-        <w:t xml:space="preserve"> </w:t>
-      </w:r>
-      <w:proofErr w:type="spellStart"/>
-      <w:r>
-        <w:t>your</w:t>
-      </w:r>
-      <w:proofErr w:type="spellEnd"/>
-      <w:r>
-        <w:t xml:space="preserve"> </w:t>
-      </w:r>
-      <w:proofErr w:type="spellStart"/>
-      <w:r>
-        <w:t>Android’s</w:t>
-      </w:r>
-      <w:proofErr w:type="spellEnd"/>
-      <w:r>
-        <w:t xml:space="preserve"> </w:t>
-      </w:r>
-      <w:proofErr w:type="spellStart"/>
-      <w:r>
-        <w:t>memory</w:t>
-      </w:r>
-      <w:proofErr w:type="spellEnd"/>
-      <w:r>
-        <w:t xml:space="preserve"> </w:t>
-      </w:r>
-      <w:proofErr w:type="spellStart"/>
-      <w:r>
-        <w:t>card</w:t>
-      </w:r>
-      <w:proofErr w:type="spellEnd"/>
-      <w:r>
-        <w:t xml:space="preserve"> and </w:t>
-      </w:r>
-      <w:proofErr w:type="spellStart"/>
-      <w:r>
-        <w:t>insert</w:t>
-      </w:r>
-      <w:proofErr w:type="spellEnd"/>
-      <w:r>
-        <w:t xml:space="preserve"> the </w:t>
-      </w:r>
-      <w:proofErr w:type="spellStart"/>
-      <w:r>
-        <w:t>card</w:t>
-      </w:r>
-      <w:proofErr w:type="spellEnd"/>
-      <w:r>
-        <w:t xml:space="preserve"> </w:t>
-      </w:r>
-      <w:proofErr w:type="spellStart"/>
-      <w:r>
-        <w:t>into</w:t>
-      </w:r>
-      <w:proofErr w:type="spellEnd"/>
-      <w:r>
-        <w:t xml:space="preserve"> </w:t>
-      </w:r>
-      <w:proofErr w:type="spellStart"/>
-      <w:r>
-        <w:t>your</w:t>
-      </w:r>
-      <w:proofErr w:type="spellEnd"/>
-      <w:r>
-        <w:t xml:space="preserve"> </w:t>
-      </w:r>
-      <w:proofErr w:type="spellStart"/>
-      <w:r>
-        <w:t>phone</w:t>
-      </w:r>
-      <w:proofErr w:type="spellEnd"/>
-      <w:r>
-        <w:t>.</w:t>
+        <w:t>Copy the APK file to your Android’s memory card and insert the card into your phone.</w:t>
       </w:r>
     </w:p>
     <w:p>
@@ -206,53 +108,8 @@
           <w:numId w:val="3"/>
         </w:numPr>
       </w:pPr>
-      <w:proofErr w:type="spellStart"/>
-      <w:r>
-        <w:t>Download</w:t>
-      </w:r>
-      <w:proofErr w:type="spellEnd"/>
-      <w:r>
-        <w:t xml:space="preserve"> and </w:t>
-      </w:r>
-      <w:proofErr w:type="spellStart"/>
-      <w:r>
-        <w:t>install</w:t>
-      </w:r>
-      <w:proofErr w:type="spellEnd"/>
-      <w:r>
-        <w:t xml:space="preserve"> the </w:t>
-      </w:r>
-      <w:proofErr w:type="spellStart"/>
-      <w:r>
-        <w:t>Apps</w:t>
-      </w:r>
-      <w:proofErr w:type="spellEnd"/>
-      <w:r>
-        <w:t xml:space="preserve"> </w:t>
-      </w:r>
-      <w:proofErr w:type="spellStart"/>
-      <w:r>
-        <w:t>Installer</w:t>
-      </w:r>
-      <w:proofErr w:type="spellEnd"/>
-      <w:r>
-        <w:t xml:space="preserve"> </w:t>
-      </w:r>
-      <w:proofErr w:type="spellStart"/>
-      <w:r>
-        <w:t>application</w:t>
-      </w:r>
-      <w:proofErr w:type="spellEnd"/>
-      <w:r>
-        <w:t xml:space="preserve"> from the </w:t>
-      </w:r>
-      <w:proofErr w:type="spellStart"/>
-      <w:r>
-        <w:t>Android</w:t>
-      </w:r>
-      <w:proofErr w:type="spellEnd"/>
-      <w:r>
-        <w:t xml:space="preserve"> Market</w:t>
+      <w:r>
+        <w:t>Download and install the Apps Installer application from the Android Market</w:t>
       </w:r>
     </w:p>
     <w:p>
@@ -263,77 +120,8 @@
           <w:numId w:val="3"/>
         </w:numPr>
       </w:pPr>
-      <w:proofErr w:type="spellStart"/>
-      <w:r>
-        <w:t>Once</w:t>
-      </w:r>
-      <w:proofErr w:type="spellEnd"/>
-      <w:r>
-        <w:t xml:space="preserve"> </w:t>
-      </w:r>
-      <w:proofErr w:type="spellStart"/>
-      <w:r>
-        <w:t>installed</w:t>
-      </w:r>
-      <w:proofErr w:type="spellEnd"/>
-      <w:r>
-        <w:t xml:space="preserve">, the </w:t>
-      </w:r>
-      <w:proofErr w:type="spellStart"/>
-      <w:r>
-        <w:t>Apps</w:t>
-      </w:r>
-      <w:proofErr w:type="spellEnd"/>
-      <w:r>
-        <w:t xml:space="preserve"> </w:t>
-      </w:r>
-      <w:proofErr w:type="spellStart"/>
-      <w:r>
-        <w:t>Installer</w:t>
-      </w:r>
-      <w:proofErr w:type="spellEnd"/>
-      <w:r>
-        <w:t xml:space="preserve"> </w:t>
-      </w:r>
-      <w:proofErr w:type="spellStart"/>
-      <w:r>
-        <w:t>will</w:t>
-      </w:r>
-      <w:proofErr w:type="spellEnd"/>
-      <w:r>
-        <w:t xml:space="preserve"> display the </w:t>
-      </w:r>
-      <w:proofErr w:type="spellStart"/>
-      <w:r>
-        <w:t>APK</w:t>
-      </w:r>
-      <w:proofErr w:type="spellEnd"/>
-      <w:r>
-        <w:t xml:space="preserve"> </w:t>
-      </w:r>
-      <w:proofErr w:type="spellStart"/>
-      <w:r>
-        <w:t>files</w:t>
-      </w:r>
-      <w:proofErr w:type="spellEnd"/>
-      <w:r>
-        <w:t xml:space="preserve"> on the </w:t>
-      </w:r>
-      <w:proofErr w:type="spellStart"/>
-      <w:r>
-        <w:t>memory</w:t>
-      </w:r>
-      <w:proofErr w:type="spellEnd"/>
-      <w:r>
-        <w:t xml:space="preserve"> </w:t>
-      </w:r>
-      <w:proofErr w:type="spellStart"/>
-      <w:r>
-        <w:t>card</w:t>
-      </w:r>
-      <w:proofErr w:type="spellEnd"/>
-      <w:r>
-        <w:t>.</w:t>
+      <w:r>
+        <w:t>Once installed, the Apps Installer will display the APK files on the memory card.</w:t>
       </w:r>
     </w:p>
     <w:p>
@@ -344,45 +132,8 @@
           <w:numId w:val="3"/>
         </w:numPr>
       </w:pPr>
-      <w:proofErr w:type="spellStart"/>
-      <w:r>
-        <w:t>Click</w:t>
-      </w:r>
-      <w:proofErr w:type="spellEnd"/>
-      <w:r>
-        <w:t xml:space="preserve"> and </w:t>
-      </w:r>
-      <w:proofErr w:type="spellStart"/>
-      <w:r>
-        <w:t>install</w:t>
-      </w:r>
-      <w:proofErr w:type="spellEnd"/>
-      <w:r>
-        <w:t xml:space="preserve"> </w:t>
-      </w:r>
-      <w:proofErr w:type="spellStart"/>
-      <w:r>
-        <w:t>your</w:t>
-      </w:r>
-      <w:proofErr w:type="spellEnd"/>
-      <w:r>
-        <w:t xml:space="preserve"> </w:t>
-      </w:r>
-      <w:proofErr w:type="spellStart"/>
-      <w:r>
-        <w:t>APK</w:t>
-      </w:r>
-      <w:proofErr w:type="spellEnd"/>
-      <w:r>
-        <w:t xml:space="preserve"> </w:t>
-      </w:r>
-      <w:proofErr w:type="spellStart"/>
-      <w:r>
-        <w:t>files</w:t>
-      </w:r>
-      <w:proofErr w:type="spellEnd"/>
-      <w:r>
-        <w:t>.</w:t>
+      <w:r>
+        <w:t>Click and install your APK files.</w:t>
       </w:r>
     </w:p>
     <w:p>
@@ -393,11 +144,9 @@
           <w:numId w:val="3"/>
         </w:numPr>
       </w:pPr>
-      <w:proofErr w:type="spellStart"/>
       <w:r>
         <w:t>Done</w:t>
       </w:r>
-      <w:proofErr w:type="spellEnd"/>
     </w:p>
     <w:p>
       <w:pPr>
@@ -411,14 +160,7 @@
           <w:u w:val="single"/>
           <w:lang w:val="en-US"/>
         </w:rPr>
-        <w:t xml:space="preserve">How to install the app </w:t>
-      </w:r>
-      <w:r>
-        <w:rPr>
-          <w:u w:val="single"/>
-          <w:lang w:val="en-US"/>
-        </w:rPr>
-        <w:t>with Android SDK</w:t>
+        <w:t>How to install the app with Android SDK</w:t>
       </w:r>
     </w:p>
     <w:p>
@@ -428,77 +170,8 @@
           <w:numId w:val="4"/>
         </w:numPr>
       </w:pPr>
-      <w:proofErr w:type="spellStart"/>
-      <w:r>
-        <w:t>Download</w:t>
-      </w:r>
-      <w:proofErr w:type="spellEnd"/>
-      <w:r>
-        <w:t xml:space="preserve"> and </w:t>
-      </w:r>
-      <w:proofErr w:type="spellStart"/>
-      <w:r>
-        <w:t>install</w:t>
-      </w:r>
-      <w:proofErr w:type="spellEnd"/>
-      <w:r>
-        <w:t xml:space="preserve"> the Google </w:t>
-      </w:r>
-      <w:proofErr w:type="spellStart"/>
-      <w:r>
-        <w:t>Android</w:t>
-      </w:r>
-      <w:proofErr w:type="spellEnd"/>
-      <w:r>
-        <w:t xml:space="preserve"> </w:t>
-      </w:r>
-      <w:proofErr w:type="spellStart"/>
-      <w:r>
-        <w:t>SDK</w:t>
-      </w:r>
-      <w:proofErr w:type="spellEnd"/>
-      <w:r>
-        <w:t xml:space="preserve"> program and the </w:t>
-      </w:r>
-      <w:proofErr w:type="spellStart"/>
-      <w:r>
-        <w:t>Android</w:t>
-      </w:r>
-      <w:proofErr w:type="spellEnd"/>
-      <w:r>
-        <w:t xml:space="preserve"> USB drivers. The </w:t>
-      </w:r>
-      <w:proofErr w:type="spellStart"/>
-      <w:r>
-        <w:t>download</w:t>
-      </w:r>
-      <w:proofErr w:type="spellEnd"/>
-      <w:r>
-        <w:t xml:space="preserve"> </w:t>
-      </w:r>
-      <w:proofErr w:type="spellStart"/>
-      <w:r>
-        <w:t>links</w:t>
-      </w:r>
-      <w:proofErr w:type="spellEnd"/>
-      <w:r>
-        <w:t xml:space="preserve"> </w:t>
-      </w:r>
-      <w:proofErr w:type="spellStart"/>
-      <w:r>
-        <w:t>are</w:t>
-      </w:r>
-      <w:proofErr w:type="spellEnd"/>
-      <w:r>
-        <w:t xml:space="preserve"> as </w:t>
-      </w:r>
-      <w:proofErr w:type="spellStart"/>
-      <w:r>
-        <w:t>follows</w:t>
-      </w:r>
-      <w:proofErr w:type="spellEnd"/>
-      <w:r>
-        <w:t>: </w:t>
+      <w:r>
+        <w:t>Download and install the Google Android SDK program and the Android USB drivers. The download links are as follows: </w:t>
       </w:r>
       <w:r>
         <w:fldChar w:fldCharType="begin"/>
@@ -552,247 +225,8 @@
           <w:numId w:val="4"/>
         </w:numPr>
       </w:pPr>
-      <w:proofErr w:type="spellStart"/>
-      <w:r>
-        <w:t>You</w:t>
-      </w:r>
-      <w:proofErr w:type="spellEnd"/>
-      <w:r>
-        <w:t xml:space="preserve"> </w:t>
-      </w:r>
-      <w:proofErr w:type="spellStart"/>
-      <w:r>
-        <w:t>need</w:t>
-      </w:r>
-      <w:proofErr w:type="spellEnd"/>
-      <w:r>
-        <w:t xml:space="preserve"> </w:t>
-      </w:r>
-      <w:proofErr w:type="spellStart"/>
-      <w:r>
-        <w:t>to</w:t>
-      </w:r>
-      <w:proofErr w:type="spellEnd"/>
-      <w:r>
-        <w:t xml:space="preserve"> </w:t>
-      </w:r>
-      <w:proofErr w:type="spellStart"/>
-      <w:r>
-        <w:t>modify</w:t>
-      </w:r>
-      <w:proofErr w:type="spellEnd"/>
-      <w:r>
-        <w:t xml:space="preserve"> </w:t>
-      </w:r>
-      <w:proofErr w:type="spellStart"/>
-      <w:r>
-        <w:t>your</w:t>
-      </w:r>
-      <w:proofErr w:type="spellEnd"/>
-      <w:r>
-        <w:t xml:space="preserve"> </w:t>
-      </w:r>
-      <w:proofErr w:type="spellStart"/>
-      <w:r>
-        <w:t>Android’s</w:t>
-      </w:r>
-      <w:proofErr w:type="spellEnd"/>
-      <w:r>
-        <w:t xml:space="preserve"> </w:t>
-      </w:r>
-      <w:proofErr w:type="spellStart"/>
-      <w:r>
-        <w:t>settings</w:t>
-      </w:r>
-      <w:proofErr w:type="spellEnd"/>
-      <w:r>
-        <w:t xml:space="preserve"> </w:t>
-      </w:r>
-      <w:proofErr w:type="spellStart"/>
-      <w:r>
-        <w:t>to</w:t>
-      </w:r>
-      <w:proofErr w:type="spellEnd"/>
-      <w:r>
-        <w:t xml:space="preserve"> </w:t>
-      </w:r>
-      <w:proofErr w:type="spellStart"/>
-      <w:r>
-        <w:t>allow</w:t>
-      </w:r>
-      <w:proofErr w:type="spellEnd"/>
-      <w:r>
-        <w:t xml:space="preserve"> the installation </w:t>
-      </w:r>
-      <w:proofErr w:type="spellStart"/>
-      <w:r>
-        <w:t>of</w:t>
-      </w:r>
-      <w:proofErr w:type="spellEnd"/>
-      <w:r>
-        <w:t xml:space="preserve"> </w:t>
-      </w:r>
-      <w:proofErr w:type="spellStart"/>
-      <w:r>
-        <w:t>applications</w:t>
-      </w:r>
-      <w:proofErr w:type="spellEnd"/>
-      <w:r>
-        <w:t xml:space="preserve"> from </w:t>
-      </w:r>
-      <w:proofErr w:type="spellStart"/>
-      <w:r>
-        <w:t>other</w:t>
-      </w:r>
-      <w:proofErr w:type="spellEnd"/>
-      <w:r>
-        <w:t xml:space="preserve"> </w:t>
-      </w:r>
-      <w:proofErr w:type="spellStart"/>
-      <w:r>
-        <w:t>sources</w:t>
-      </w:r>
-      <w:proofErr w:type="spellEnd"/>
-      <w:r>
-        <w:t>. Under “Settings</w:t>
-      </w:r>
-      <w:proofErr w:type="gramStart"/>
-      <w:r>
-        <w:t xml:space="preserve">,” </w:t>
-      </w:r>
-      <w:proofErr w:type="spellStart"/>
-      <w:proofErr w:type="gramEnd"/>
-      <w:r>
-        <w:t>select</w:t>
-      </w:r>
-      <w:proofErr w:type="spellEnd"/>
-      <w:r>
-        <w:t xml:space="preserve"> “</w:t>
-      </w:r>
-      <w:proofErr w:type="spellStart"/>
-      <w:r>
-        <w:t>Application</w:t>
-      </w:r>
-      <w:proofErr w:type="spellEnd"/>
-      <w:r>
-        <w:t xml:space="preserve"> Settings” and </w:t>
-      </w:r>
-      <w:proofErr w:type="spellStart"/>
-      <w:r>
-        <w:t>then</w:t>
-      </w:r>
-      <w:proofErr w:type="spellEnd"/>
-      <w:r>
-        <w:t xml:space="preserve"> </w:t>
-      </w:r>
-      <w:proofErr w:type="spellStart"/>
-      <w:r>
-        <w:t>enable</w:t>
-      </w:r>
-      <w:proofErr w:type="spellEnd"/>
-      <w:r>
-        <w:t xml:space="preserve"> “</w:t>
-      </w:r>
-      <w:proofErr w:type="spellStart"/>
-      <w:r>
-        <w:t>Unknown</w:t>
-      </w:r>
-      <w:proofErr w:type="spellEnd"/>
-      <w:r>
-        <w:t xml:space="preserve"> </w:t>
-      </w:r>
-      <w:proofErr w:type="spellStart"/>
-      <w:r>
-        <w:t>Sources</w:t>
-      </w:r>
-      <w:proofErr w:type="spellEnd"/>
-      <w:r>
-        <w:t xml:space="preserve">.” </w:t>
-      </w:r>
-      <w:proofErr w:type="spellStart"/>
-      <w:r>
-        <w:t>Also</w:t>
-      </w:r>
-      <w:proofErr w:type="spellEnd"/>
-      <w:r>
-        <w:t xml:space="preserve"> under “Settings</w:t>
-      </w:r>
-      <w:proofErr w:type="gramStart"/>
-      <w:r>
-        <w:t xml:space="preserve">,” </w:t>
-      </w:r>
-      <w:proofErr w:type="spellStart"/>
-      <w:proofErr w:type="gramEnd"/>
-      <w:r>
-        <w:t>select</w:t>
-      </w:r>
-      <w:proofErr w:type="spellEnd"/>
-      <w:r>
-        <w:t xml:space="preserve"> “SD </w:t>
-      </w:r>
-      <w:proofErr w:type="spellStart"/>
-      <w:r>
-        <w:t>Card</w:t>
-      </w:r>
-      <w:proofErr w:type="spellEnd"/>
-      <w:r>
-        <w:t>” and “</w:t>
-      </w:r>
-      <w:proofErr w:type="spellStart"/>
-      <w:r>
-        <w:t>Phone</w:t>
-      </w:r>
-      <w:proofErr w:type="spellEnd"/>
-      <w:r>
-        <w:t xml:space="preserve"> </w:t>
-      </w:r>
-      <w:proofErr w:type="spellStart"/>
-      <w:r>
-        <w:t>Storage</w:t>
-      </w:r>
-      <w:proofErr w:type="spellEnd"/>
-      <w:r>
-        <w:t xml:space="preserve">,” and </w:t>
-      </w:r>
-      <w:proofErr w:type="spellStart"/>
-      <w:r>
-        <w:t>finally</w:t>
-      </w:r>
-      <w:proofErr w:type="spellEnd"/>
-      <w:r>
-        <w:t xml:space="preserve"> </w:t>
-      </w:r>
-      <w:proofErr w:type="spellStart"/>
-      <w:r>
-        <w:t>enable</w:t>
-      </w:r>
-      <w:proofErr w:type="spellEnd"/>
-      <w:r>
-        <w:t xml:space="preserve"> “</w:t>
-      </w:r>
-      <w:proofErr w:type="spellStart"/>
-      <w:r>
-        <w:t>Disable</w:t>
-      </w:r>
-      <w:proofErr w:type="spellEnd"/>
-      <w:r>
-        <w:t xml:space="preserve"> </w:t>
-      </w:r>
-      <w:proofErr w:type="spellStart"/>
-      <w:r>
-        <w:t>Use</w:t>
-      </w:r>
-      <w:proofErr w:type="spellEnd"/>
-      <w:r>
-        <w:t xml:space="preserve"> for USB </w:t>
-      </w:r>
-      <w:proofErr w:type="spellStart"/>
-      <w:r>
-        <w:t>Storage</w:t>
-      </w:r>
-      <w:proofErr w:type="spellEnd"/>
-      <w:r>
-        <w:t>”</w:t>
+      <w:r>
+        <w:t>You need to modify your Android’s settings to allow the installation of applications from other sources. Under “Settings,” select “Application Settings” and then enable “Unknown Sources.” Also under “Settings,” select “SD Card” and “Phone Storage,” and finally enable “Disable Use for USB Storage”</w:t>
       </w:r>
     </w:p>
     <w:p>
@@ -802,75 +236,9 @@
           <w:numId w:val="4"/>
         </w:numPr>
       </w:pPr>
-      <w:proofErr w:type="spellStart"/>
-      <w:r>
-        <w:t>This</w:t>
-      </w:r>
-      <w:proofErr w:type="spellEnd"/>
-      <w:r>
-        <w:t xml:space="preserve"> last step is </w:t>
-      </w:r>
-      <w:proofErr w:type="spellStart"/>
-      <w:r>
-        <w:t>easy</w:t>
-      </w:r>
-      <w:proofErr w:type="spellEnd"/>
-      <w:r>
-        <w:t xml:space="preserve">. </w:t>
-      </w:r>
-      <w:proofErr w:type="spellStart"/>
-      <w:r>
-        <w:t>Open</w:t>
-      </w:r>
-      <w:proofErr w:type="spellEnd"/>
-      <w:r>
-        <w:t xml:space="preserve"> </w:t>
-      </w:r>
-      <w:proofErr w:type="spellStart"/>
-      <w:r>
-        <w:t>Command</w:t>
-      </w:r>
-      <w:proofErr w:type="spellEnd"/>
-      <w:r>
-        <w:t xml:space="preserve"> Prompt and </w:t>
-      </w:r>
-      <w:proofErr w:type="spellStart"/>
-      <w:r>
-        <w:t>type</w:t>
-      </w:r>
-      <w:proofErr w:type="spellEnd"/>
-      <w:r>
-        <w:t xml:space="preserve"> the </w:t>
-      </w:r>
-      <w:proofErr w:type="spellStart"/>
-      <w:r>
-        <w:t>following</w:t>
-      </w:r>
-      <w:proofErr w:type="spellEnd"/>
-      <w:r>
-        <w:t xml:space="preserve">: </w:t>
-      </w:r>
-      <w:proofErr w:type="spellStart"/>
-      <w:r>
-        <w:t>adb</w:t>
-      </w:r>
-      <w:proofErr w:type="spellEnd"/>
-      <w:r>
-        <w:t xml:space="preserve"> </w:t>
-      </w:r>
-      <w:proofErr w:type="spellStart"/>
-      <w:r>
-        <w:t>install</w:t>
-      </w:r>
-      <w:proofErr w:type="spellEnd"/>
-      <w:r>
-        <w:t xml:space="preserve"> &lt;1&gt;/&lt;2&gt;.</w:t>
-      </w:r>
-      <w:proofErr w:type="spellStart"/>
-      <w:r>
-        <w:t>apk</w:t>
-      </w:r>
-      <w:proofErr w:type="spellEnd"/>
+      <w:r>
+        <w:t>This last step is easy. Open Command Prompt and type the following: adb install &lt;1&gt;/&lt;2&gt;.apk</w:t>
+      </w:r>
     </w:p>
     <w:p>
       <w:pPr>
@@ -879,149 +247,8 @@
           <w:numId w:val="4"/>
         </w:numPr>
       </w:pPr>
-      <w:proofErr w:type="spellStart"/>
-      <w:r>
-        <w:t>However</w:t>
-      </w:r>
-      <w:proofErr w:type="spellEnd"/>
-      <w:r>
-        <w:t xml:space="preserve">, </w:t>
-      </w:r>
-      <w:proofErr w:type="spellStart"/>
-      <w:r>
-        <w:t>when</w:t>
-      </w:r>
-      <w:proofErr w:type="spellEnd"/>
-      <w:r>
-        <w:t xml:space="preserve"> </w:t>
-      </w:r>
-      <w:proofErr w:type="spellStart"/>
-      <w:r>
-        <w:t>you</w:t>
-      </w:r>
-      <w:proofErr w:type="spellEnd"/>
-      <w:r>
-        <w:t xml:space="preserve"> </w:t>
-      </w:r>
-      <w:proofErr w:type="spellStart"/>
-      <w:r>
-        <w:t>type</w:t>
-      </w:r>
-      <w:proofErr w:type="spellEnd"/>
-      <w:r>
-        <w:t xml:space="preserve"> the </w:t>
-      </w:r>
-      <w:proofErr w:type="spellStart"/>
-      <w:r>
-        <w:t>command</w:t>
-      </w:r>
-      <w:proofErr w:type="spellEnd"/>
-      <w:r>
-        <w:t xml:space="preserve">, </w:t>
-      </w:r>
-      <w:proofErr w:type="spellStart"/>
-      <w:r>
-        <w:t>replace</w:t>
-      </w:r>
-      <w:proofErr w:type="spellEnd"/>
-      <w:r>
-        <w:t xml:space="preserve"> &lt;1&gt; </w:t>
-      </w:r>
-      <w:proofErr w:type="spellStart"/>
-      <w:r>
-        <w:t>with</w:t>
-      </w:r>
-      <w:proofErr w:type="spellEnd"/>
-      <w:r>
-        <w:t xml:space="preserve"> the </w:t>
-      </w:r>
-      <w:proofErr w:type="spellStart"/>
-      <w:r>
-        <w:t>path</w:t>
-      </w:r>
-      <w:proofErr w:type="spellEnd"/>
-      <w:r>
-        <w:t xml:space="preserve"> </w:t>
-      </w:r>
-      <w:proofErr w:type="spellStart"/>
-      <w:r>
-        <w:t>to</w:t>
-      </w:r>
-      <w:proofErr w:type="spellEnd"/>
-      <w:r>
-        <w:t xml:space="preserve"> </w:t>
-      </w:r>
-      <w:proofErr w:type="spellStart"/>
-      <w:r>
-        <w:t>your</w:t>
-      </w:r>
-      <w:proofErr w:type="spellEnd"/>
-      <w:r>
-        <w:t xml:space="preserve"> </w:t>
-      </w:r>
-      <w:proofErr w:type="spellStart"/>
-      <w:r>
-        <w:t>APK</w:t>
-      </w:r>
-      <w:proofErr w:type="spellEnd"/>
-      <w:r>
-        <w:t xml:space="preserve"> </w:t>
-      </w:r>
-      <w:proofErr w:type="spellStart"/>
-      <w:r>
-        <w:t>file</w:t>
-      </w:r>
-      <w:proofErr w:type="spellEnd"/>
-      <w:r>
-        <w:t xml:space="preserve"> and </w:t>
-      </w:r>
-      <w:proofErr w:type="spellStart"/>
-      <w:r>
-        <w:t>replace</w:t>
-      </w:r>
-      <w:proofErr w:type="spellEnd"/>
-      <w:r>
-        <w:t xml:space="preserve"> &lt;2&gt; </w:t>
-      </w:r>
-      <w:proofErr w:type="spellStart"/>
-      <w:r>
-        <w:t>with</w:t>
-      </w:r>
-      <w:proofErr w:type="spellEnd"/>
-      <w:r>
-        <w:t xml:space="preserve"> the </w:t>
-      </w:r>
-      <w:proofErr w:type="spellStart"/>
-      <w:r>
-        <w:t>name</w:t>
-      </w:r>
-      <w:proofErr w:type="spellEnd"/>
-      <w:r>
-        <w:t xml:space="preserve"> </w:t>
-      </w:r>
-      <w:proofErr w:type="spellStart"/>
-      <w:r>
-        <w:t>of</w:t>
-      </w:r>
-      <w:proofErr w:type="spellEnd"/>
-      <w:r>
-        <w:t xml:space="preserve"> the </w:t>
-      </w:r>
-      <w:proofErr w:type="spellStart"/>
-      <w:r>
-        <w:t>APK</w:t>
-      </w:r>
-      <w:proofErr w:type="spellEnd"/>
-      <w:r>
-        <w:t xml:space="preserve"> </w:t>
-      </w:r>
-      <w:proofErr w:type="spellStart"/>
-      <w:r>
-        <w:t>file</w:t>
-      </w:r>
-      <w:proofErr w:type="spellEnd"/>
-      <w:r>
-        <w:t>.</w:t>
+      <w:r>
+        <w:t>However, when you type the command, replace &lt;1&gt; with the path to your APK file and replace &lt;2&gt; with the name of the APK file.</w:t>
       </w:r>
     </w:p>
     <w:p>
@@ -1031,500 +258,33 @@
           <w:numId w:val="4"/>
         </w:numPr>
       </w:pPr>
-      <w:proofErr w:type="spellStart"/>
       <w:r>
         <w:t>Done</w:t>
       </w:r>
-      <w:proofErr w:type="spellEnd"/>
     </w:p>
     <w:p>
       <w:pPr>
         <w:pStyle w:val="Rubrik2"/>
       </w:pPr>
-      <w:proofErr w:type="spellStart"/>
-      <w:r>
-        <w:t>How</w:t>
-      </w:r>
-      <w:proofErr w:type="spellEnd"/>
-      <w:r>
-        <w:t xml:space="preserve"> </w:t>
-      </w:r>
-      <w:proofErr w:type="spellStart"/>
-      <w:r>
-        <w:t>to</w:t>
-      </w:r>
-      <w:proofErr w:type="spellEnd"/>
-      <w:r>
-        <w:t xml:space="preserve"> </w:t>
-      </w:r>
-      <w:proofErr w:type="spellStart"/>
-      <w:r>
-        <w:t>use</w:t>
-      </w:r>
-      <w:proofErr w:type="spellEnd"/>
-    </w:p>
-    <w:p>
-      <w:proofErr w:type="spellStart"/>
-      <w:r>
-        <w:t>When</w:t>
-      </w:r>
-      <w:proofErr w:type="spellEnd"/>
-      <w:r>
-        <w:t xml:space="preserve"> </w:t>
-      </w:r>
-      <w:proofErr w:type="spellStart"/>
-      <w:r>
-        <w:t>you</w:t>
-      </w:r>
-      <w:proofErr w:type="spellEnd"/>
-      <w:r>
-        <w:t xml:space="preserve"> </w:t>
-      </w:r>
-      <w:proofErr w:type="spellStart"/>
-      <w:r>
-        <w:t>have</w:t>
-      </w:r>
-      <w:proofErr w:type="spellEnd"/>
-      <w:r>
-        <w:t xml:space="preserve"> </w:t>
-      </w:r>
-      <w:proofErr w:type="spellStart"/>
-      <w:r>
-        <w:t>installed</w:t>
-      </w:r>
-      <w:proofErr w:type="spellEnd"/>
-      <w:r>
-        <w:t xml:space="preserve"> the </w:t>
-      </w:r>
-      <w:proofErr w:type="spellStart"/>
-      <w:r>
-        <w:t>app</w:t>
-      </w:r>
-      <w:proofErr w:type="spellEnd"/>
-      <w:r>
-        <w:t xml:space="preserve"> and </w:t>
-      </w:r>
-      <w:proofErr w:type="spellStart"/>
-      <w:r>
-        <w:t>opened</w:t>
-      </w:r>
-      <w:proofErr w:type="spellEnd"/>
-      <w:r>
-        <w:t xml:space="preserve"> it, </w:t>
-      </w:r>
-      <w:proofErr w:type="spellStart"/>
-      <w:r>
-        <w:t>your</w:t>
-      </w:r>
-      <w:proofErr w:type="spellEnd"/>
-      <w:r>
-        <w:t xml:space="preserve"> </w:t>
-      </w:r>
-      <w:proofErr w:type="spellStart"/>
-      <w:r>
-        <w:t>own</w:t>
-      </w:r>
-      <w:proofErr w:type="spellEnd"/>
-      <w:r>
-        <w:t xml:space="preserve"> </w:t>
-      </w:r>
-      <w:proofErr w:type="spellStart"/>
-      <w:r>
-        <w:t>location</w:t>
-      </w:r>
-      <w:proofErr w:type="spellEnd"/>
-      <w:r>
-        <w:t xml:space="preserve"> </w:t>
-      </w:r>
-      <w:proofErr w:type="spellStart"/>
-      <w:r>
-        <w:t>will</w:t>
-      </w:r>
-      <w:proofErr w:type="spellEnd"/>
-      <w:r>
-        <w:t xml:space="preserve"> be </w:t>
-      </w:r>
-      <w:proofErr w:type="spellStart"/>
-      <w:r>
-        <w:t>marked</w:t>
-      </w:r>
-      <w:proofErr w:type="spellEnd"/>
-      <w:r>
-        <w:t xml:space="preserve"> on the </w:t>
-      </w:r>
-      <w:proofErr w:type="spellStart"/>
-      <w:r>
-        <w:t>application’s</w:t>
-      </w:r>
-      <w:proofErr w:type="spellEnd"/>
-      <w:r>
-        <w:t xml:space="preserve"> </w:t>
-      </w:r>
-      <w:proofErr w:type="spellStart"/>
-      <w:r>
-        <w:t>map</w:t>
-      </w:r>
-      <w:proofErr w:type="spellEnd"/>
-      <w:r>
-        <w:t xml:space="preserve">. </w:t>
-      </w:r>
-      <w:proofErr w:type="spellStart"/>
-      <w:r>
-        <w:t>You</w:t>
-      </w:r>
-      <w:proofErr w:type="spellEnd"/>
-      <w:r>
-        <w:t xml:space="preserve"> </w:t>
-      </w:r>
-      <w:proofErr w:type="spellStart"/>
-      <w:r>
-        <w:t>can</w:t>
-      </w:r>
-      <w:proofErr w:type="spellEnd"/>
-      <w:r>
-        <w:t xml:space="preserve"> </w:t>
-      </w:r>
-      <w:proofErr w:type="spellStart"/>
-      <w:r>
-        <w:t>moreover</w:t>
-      </w:r>
-      <w:proofErr w:type="spellEnd"/>
-      <w:r>
-        <w:t xml:space="preserve"> </w:t>
-      </w:r>
-      <w:proofErr w:type="spellStart"/>
-      <w:r>
-        <w:t>search</w:t>
-      </w:r>
-      <w:proofErr w:type="spellEnd"/>
-      <w:r>
-        <w:t xml:space="preserve"> and </w:t>
-      </w:r>
-      <w:proofErr w:type="spellStart"/>
-      <w:r>
-        <w:t>have</w:t>
-      </w:r>
-      <w:proofErr w:type="spellEnd"/>
-      <w:r>
-        <w:t xml:space="preserve"> </w:t>
-      </w:r>
-      <w:proofErr w:type="spellStart"/>
-      <w:r>
-        <w:t>marked</w:t>
-      </w:r>
-      <w:proofErr w:type="spellEnd"/>
-      <w:r>
-        <w:t xml:space="preserve"> a </w:t>
-      </w:r>
-      <w:proofErr w:type="spellStart"/>
-      <w:r>
-        <w:t>location</w:t>
-      </w:r>
-      <w:proofErr w:type="spellEnd"/>
-      <w:r>
-        <w:t xml:space="preserve"> </w:t>
-      </w:r>
-      <w:proofErr w:type="spellStart"/>
-      <w:r>
-        <w:t>you</w:t>
-      </w:r>
-      <w:proofErr w:type="spellEnd"/>
-      <w:r>
-        <w:t xml:space="preserve"> </w:t>
-      </w:r>
-      <w:proofErr w:type="spellStart"/>
-      <w:r>
-        <w:t>want</w:t>
-      </w:r>
-      <w:proofErr w:type="spellEnd"/>
-      <w:r>
-        <w:t xml:space="preserve"> </w:t>
-      </w:r>
-      <w:proofErr w:type="spellStart"/>
-      <w:r>
-        <w:t>to</w:t>
-      </w:r>
-      <w:proofErr w:type="spellEnd"/>
-      <w:r>
-        <w:t xml:space="preserve"> </w:t>
-      </w:r>
-      <w:proofErr w:type="spellStart"/>
-      <w:r>
-        <w:t>find</w:t>
-      </w:r>
-      <w:proofErr w:type="spellEnd"/>
-      <w:r>
-        <w:t xml:space="preserve"> on the </w:t>
-      </w:r>
-      <w:proofErr w:type="spellStart"/>
-      <w:r>
-        <w:t>map</w:t>
-      </w:r>
-      <w:proofErr w:type="spellEnd"/>
-      <w:r>
-        <w:t xml:space="preserve"> via the </w:t>
-      </w:r>
-      <w:proofErr w:type="spellStart"/>
-      <w:r>
-        <w:t>search</w:t>
-      </w:r>
-      <w:proofErr w:type="spellEnd"/>
-      <w:r>
-        <w:t xml:space="preserve"> </w:t>
-      </w:r>
-      <w:proofErr w:type="spellStart"/>
-      <w:r>
-        <w:t>window</w:t>
-      </w:r>
-      <w:proofErr w:type="spellEnd"/>
-      <w:r>
-        <w:t xml:space="preserve">. </w:t>
-      </w:r>
-      <w:proofErr w:type="spellStart"/>
-      <w:r>
-        <w:t>When</w:t>
-      </w:r>
-      <w:proofErr w:type="spellEnd"/>
-      <w:r>
-        <w:t xml:space="preserve"> a </w:t>
-      </w:r>
-      <w:proofErr w:type="spellStart"/>
-      <w:r>
-        <w:t>location</w:t>
-      </w:r>
-      <w:proofErr w:type="spellEnd"/>
-      <w:r>
-        <w:t xml:space="preserve"> is </w:t>
-      </w:r>
-      <w:proofErr w:type="spellStart"/>
-      <w:r>
-        <w:t>marked</w:t>
-      </w:r>
-      <w:proofErr w:type="spellEnd"/>
-      <w:r>
-        <w:t xml:space="preserve">, </w:t>
-      </w:r>
-      <w:proofErr w:type="spellStart"/>
-      <w:r>
-        <w:t>you</w:t>
-      </w:r>
-      <w:proofErr w:type="spellEnd"/>
-      <w:r>
-        <w:t xml:space="preserve"> </w:t>
-      </w:r>
-      <w:proofErr w:type="spellStart"/>
-      <w:r>
-        <w:t>can</w:t>
-      </w:r>
-      <w:proofErr w:type="spellEnd"/>
-      <w:r>
-        <w:t xml:space="preserve"> press the X </w:t>
-      </w:r>
-      <w:proofErr w:type="spellStart"/>
-      <w:r>
-        <w:t>button</w:t>
-      </w:r>
-      <w:proofErr w:type="spellEnd"/>
-      <w:r>
-        <w:t xml:space="preserve"> </w:t>
-      </w:r>
-      <w:proofErr w:type="spellStart"/>
-      <w:r>
-        <w:t>to</w:t>
-      </w:r>
-      <w:proofErr w:type="spellEnd"/>
-      <w:r>
-        <w:t xml:space="preserve"> get </w:t>
-      </w:r>
-      <w:proofErr w:type="spellStart"/>
-      <w:r>
-        <w:t>directions</w:t>
-      </w:r>
-      <w:proofErr w:type="spellEnd"/>
-      <w:r>
-        <w:t xml:space="preserve"> </w:t>
-      </w:r>
-      <w:proofErr w:type="spellStart"/>
-      <w:r>
-        <w:t>to</w:t>
-      </w:r>
-      <w:proofErr w:type="spellEnd"/>
-      <w:r>
-        <w:t xml:space="preserve"> the </w:t>
-      </w:r>
-      <w:proofErr w:type="spellStart"/>
-      <w:r>
-        <w:t>location</w:t>
-      </w:r>
-      <w:proofErr w:type="spellEnd"/>
-      <w:r>
-        <w:t xml:space="preserve">. In addition, </w:t>
-      </w:r>
-      <w:proofErr w:type="spellStart"/>
-      <w:r>
-        <w:t>you</w:t>
-      </w:r>
-      <w:proofErr w:type="spellEnd"/>
-      <w:r>
-        <w:t xml:space="preserve"> </w:t>
-      </w:r>
-      <w:proofErr w:type="spellStart"/>
-      <w:r>
-        <w:t>can</w:t>
-      </w:r>
-      <w:proofErr w:type="spellEnd"/>
-      <w:r>
-        <w:t xml:space="preserve"> switch </w:t>
-      </w:r>
-      <w:proofErr w:type="spellStart"/>
-      <w:r>
-        <w:t>between</w:t>
-      </w:r>
-      <w:proofErr w:type="spellEnd"/>
-      <w:r>
-        <w:t xml:space="preserve"> </w:t>
-      </w:r>
-      <w:proofErr w:type="spellStart"/>
-      <w:r>
-        <w:t>night</w:t>
-      </w:r>
-      <w:proofErr w:type="spellEnd"/>
-      <w:r>
-        <w:t xml:space="preserve"> mode and </w:t>
-      </w:r>
-      <w:proofErr w:type="spellStart"/>
-      <w:r>
-        <w:t>day</w:t>
-      </w:r>
-      <w:proofErr w:type="spellEnd"/>
-      <w:r>
-        <w:t xml:space="preserve"> mode </w:t>
-      </w:r>
-      <w:proofErr w:type="spellStart"/>
-      <w:r>
-        <w:t>with</w:t>
-      </w:r>
-      <w:proofErr w:type="spellEnd"/>
-      <w:r>
-        <w:t xml:space="preserve"> the Y </w:t>
-      </w:r>
-      <w:proofErr w:type="spellStart"/>
-      <w:r>
-        <w:t>butt</w:t>
-      </w:r>
-      <w:r>
-        <w:t>on</w:t>
-      </w:r>
-      <w:proofErr w:type="spellEnd"/>
-      <w:r>
-        <w:t xml:space="preserve">. The modes </w:t>
-      </w:r>
-      <w:proofErr w:type="spellStart"/>
-      <w:r>
-        <w:t>contain</w:t>
-      </w:r>
-      <w:proofErr w:type="spellEnd"/>
-      <w:r>
-        <w:t xml:space="preserve"> different </w:t>
-      </w:r>
-      <w:proofErr w:type="spellStart"/>
-      <w:r>
-        <w:t>aspects</w:t>
-      </w:r>
-      <w:proofErr w:type="spellEnd"/>
-      <w:r>
-        <w:t xml:space="preserve"> </w:t>
-      </w:r>
-      <w:proofErr w:type="spellStart"/>
-      <w:r>
-        <w:t>of</w:t>
-      </w:r>
-      <w:proofErr w:type="spellEnd"/>
-      <w:r>
-        <w:t xml:space="preserve"> Chalmers; the </w:t>
-      </w:r>
-      <w:proofErr w:type="spellStart"/>
-      <w:r>
-        <w:t>day</w:t>
-      </w:r>
-      <w:proofErr w:type="spellEnd"/>
-      <w:r>
-        <w:t xml:space="preserve"> mode features </w:t>
-      </w:r>
-      <w:proofErr w:type="spellStart"/>
-      <w:r>
-        <w:t>lecture</w:t>
-      </w:r>
-      <w:proofErr w:type="spellEnd"/>
-      <w:r>
-        <w:t xml:space="preserve"> halls, </w:t>
-      </w:r>
-      <w:proofErr w:type="spellStart"/>
-      <w:r>
-        <w:t>group</w:t>
-      </w:r>
-      <w:proofErr w:type="spellEnd"/>
-      <w:r>
-        <w:t xml:space="preserve"> </w:t>
-      </w:r>
-      <w:proofErr w:type="spellStart"/>
-      <w:r>
-        <w:t>room</w:t>
-      </w:r>
-      <w:proofErr w:type="spellEnd"/>
-      <w:r>
-        <w:t xml:space="preserve"> and </w:t>
-      </w:r>
-      <w:proofErr w:type="spellStart"/>
-      <w:r>
-        <w:t>such</w:t>
-      </w:r>
-      <w:proofErr w:type="spellEnd"/>
-      <w:r>
-        <w:t xml:space="preserve"> </w:t>
-      </w:r>
-      <w:proofErr w:type="spellStart"/>
-      <w:r>
-        <w:t>study</w:t>
-      </w:r>
-      <w:proofErr w:type="spellEnd"/>
-      <w:r>
-        <w:t xml:space="preserve"> </w:t>
-      </w:r>
-      <w:proofErr w:type="spellStart"/>
-      <w:r>
-        <w:t>focused</w:t>
-      </w:r>
-      <w:proofErr w:type="spellEnd"/>
-      <w:r>
-        <w:t xml:space="preserve"> sites, </w:t>
-      </w:r>
-      <w:proofErr w:type="spellStart"/>
-      <w:r>
-        <w:t>whereas</w:t>
-      </w:r>
-      <w:proofErr w:type="spellEnd"/>
-      <w:r>
-        <w:t xml:space="preserve"> the </w:t>
-      </w:r>
-      <w:proofErr w:type="spellStart"/>
-      <w:r>
-        <w:t>night</w:t>
-      </w:r>
-      <w:proofErr w:type="spellEnd"/>
-      <w:r>
-        <w:t xml:space="preserve"> mode features the different pub </w:t>
-      </w:r>
-      <w:proofErr w:type="spellStart"/>
-      <w:r>
-        <w:t>locations</w:t>
-      </w:r>
-      <w:proofErr w:type="spellEnd"/>
-      <w:r>
-        <w:t>.</w:t>
+      <w:r>
+        <w:t>How to use</w:t>
+      </w:r>
+    </w:p>
+    <w:p>
+      <w:r>
+        <w:t xml:space="preserve">When you have installed the app and opened it, your own location will be marked on the application’s map. You can moreover search </w:t>
+      </w:r>
+      <w:r>
+        <w:t>for locations via the seach windows, either with complete location name or by parts of a name, resulting in different matching locations being suggested. Furthermore, you can search for a specific room type, such as computer room or group room, and thereby getting suggestions for all such rooms. When you have chosen a location, it will be marked on the application’s map</w:t>
       </w:r>
       <w:bookmarkStart w:id="0" w:name="_GoBack"/>
       <w:bookmarkEnd w:id="0"/>
+      <w:r>
+        <w:t>. When a location is marked, you can press the X button to get directions to the location. In addition, you can switch between night mode and day mode with the Y butt</w:t>
+      </w:r>
+      <w:r>
+        <w:t>on. The modes contain different aspects of Chalmers; the day mode features lecture halls, group room and such study focused sites, whereas the night mode features the different pub locations.</w:t>
+      </w:r>
     </w:p>
     <w:p>
       <w:pPr>
@@ -1627,49 +387,7 @@
         <w:rPr>
           <w:lang w:val="en-US"/>
         </w:rPr>
-        <w:t xml:space="preserve">Have </w:t>
-      </w:r>
-      <w:r>
-        <w:rPr>
-          <w:lang w:val="en-US"/>
-        </w:rPr>
-        <w:t>the</w:t>
-      </w:r>
-      <w:r>
-        <w:rPr>
-          <w:lang w:val="en-US"/>
-        </w:rPr>
-        <w:t xml:space="preserve"> searched location </w:t>
-      </w:r>
-      <w:r>
-        <w:rPr>
-          <w:lang w:val="en-US"/>
-        </w:rPr>
-        <w:t>marked on</w:t>
-      </w:r>
-      <w:r>
-        <w:rPr>
-          <w:lang w:val="en-US"/>
-        </w:rPr>
-        <w:t xml:space="preserve"> </w:t>
-      </w:r>
-      <w:r>
-        <w:rPr>
-          <w:lang w:val="en-US"/>
-        </w:rPr>
-        <w:t>the</w:t>
-      </w:r>
-      <w:r>
-        <w:rPr>
-          <w:lang w:val="en-US"/>
-        </w:rPr>
-        <w:t xml:space="preserve"> </w:t>
-      </w:r>
-      <w:r>
-        <w:rPr>
-          <w:lang w:val="en-US"/>
-        </w:rPr>
-        <w:t>map</w:t>
+        <w:t>Get suggestions when searching for locations</w:t>
       </w:r>
     </w:p>
     <w:p>
@@ -1687,19 +405,25 @@
         <w:rPr>
           <w:lang w:val="en-US"/>
         </w:rPr>
-        <w:t>Get</w:t>
-      </w:r>
-      <w:r>
-        <w:rPr>
-          <w:lang w:val="en-US"/>
-        </w:rPr>
-        <w:t xml:space="preserve"> directions </w:t>
-      </w:r>
-      <w:r>
-        <w:rPr>
-          <w:lang w:val="en-US"/>
-        </w:rPr>
-        <w:t>to</w:t>
+        <w:t xml:space="preserve">Have </w:t>
+      </w:r>
+      <w:r>
+        <w:rPr>
+          <w:lang w:val="en-US"/>
+        </w:rPr>
+        <w:t>the</w:t>
+      </w:r>
+      <w:r>
+        <w:rPr>
+          <w:lang w:val="en-US"/>
+        </w:rPr>
+        <w:t xml:space="preserve"> searched location </w:t>
+      </w:r>
+      <w:r>
+        <w:rPr>
+          <w:lang w:val="en-US"/>
+        </w:rPr>
+        <w:t>marked on</w:t>
       </w:r>
       <w:r>
         <w:rPr>
@@ -1723,25 +447,7 @@
         <w:rPr>
           <w:lang w:val="en-US"/>
         </w:rPr>
-        <w:t>marked</w:t>
-      </w:r>
-      <w:r>
-        <w:rPr>
-          <w:lang w:val="en-US"/>
-        </w:rPr>
-        <w:t xml:space="preserve"> </w:t>
-      </w:r>
-      <w:r>
-        <w:rPr>
-          <w:lang w:val="en-US"/>
-        </w:rPr>
-        <w:t>l</w:t>
-      </w:r>
-      <w:r>
-        <w:rPr>
-          <w:lang w:val="en-US"/>
-        </w:rPr>
-        <w:t>ocation</w:t>
+        <w:t>map</w:t>
       </w:r>
     </w:p>
     <w:p>
@@ -1759,35 +465,102 @@
         <w:rPr>
           <w:lang w:val="en-US"/>
         </w:rPr>
+        <w:t>Get</w:t>
+      </w:r>
+      <w:r>
+        <w:rPr>
+          <w:lang w:val="en-US"/>
+        </w:rPr>
+        <w:t xml:space="preserve"> directions </w:t>
+      </w:r>
+      <w:r>
+        <w:rPr>
+          <w:lang w:val="en-US"/>
+        </w:rPr>
+        <w:t>to</w:t>
+      </w:r>
+      <w:r>
+        <w:rPr>
+          <w:lang w:val="en-US"/>
+        </w:rPr>
+        <w:t xml:space="preserve"> </w:t>
+      </w:r>
+      <w:r>
+        <w:rPr>
+          <w:lang w:val="en-US"/>
+        </w:rPr>
+        <w:t>the</w:t>
+      </w:r>
+      <w:r>
+        <w:rPr>
+          <w:lang w:val="en-US"/>
+        </w:rPr>
+        <w:t xml:space="preserve"> </w:t>
+      </w:r>
+      <w:r>
+        <w:rPr>
+          <w:lang w:val="en-US"/>
+        </w:rPr>
+        <w:t>marked</w:t>
+      </w:r>
+      <w:r>
+        <w:rPr>
+          <w:lang w:val="en-US"/>
+        </w:rPr>
+        <w:t xml:space="preserve"> </w:t>
+      </w:r>
+      <w:r>
+        <w:rPr>
+          <w:lang w:val="en-US"/>
+        </w:rPr>
+        <w:t>l</w:t>
+      </w:r>
+      <w:r>
+        <w:rPr>
+          <w:lang w:val="en-US"/>
+        </w:rPr>
+        <w:t>ocation</w:t>
+      </w:r>
+    </w:p>
+    <w:p>
+      <w:pPr>
+        <w:pStyle w:val="Liststycke"/>
+        <w:numPr>
+          <w:ilvl w:val="0"/>
+          <w:numId w:val="1"/>
+        </w:numPr>
+        <w:rPr>
+          <w:lang w:val="en-US"/>
+        </w:rPr>
+      </w:pPr>
+      <w:r>
+        <w:rPr>
+          <w:lang w:val="en-US"/>
+        </w:rPr>
+        <w:lastRenderedPageBreak/>
         <w:t xml:space="preserve">Have </w:t>
       </w:r>
-      <w:proofErr w:type="spellStart"/>
       <w:r>
         <w:t>your</w:t>
       </w:r>
-      <w:proofErr w:type="spellEnd"/>
       <w:r>
         <w:rPr>
           <w:lang w:val="en-US"/>
         </w:rPr>
         <w:t xml:space="preserve"> </w:t>
       </w:r>
-      <w:proofErr w:type="spellStart"/>
       <w:r>
         <w:t>own</w:t>
       </w:r>
-      <w:proofErr w:type="spellEnd"/>
       <w:r>
         <w:rPr>
           <w:lang w:val="en-US"/>
         </w:rPr>
         <w:t xml:space="preserve"> location </w:t>
       </w:r>
-      <w:proofErr w:type="spellStart"/>
       <w:r>
         <w:t>marked</w:t>
       </w:r>
-      <w:proofErr w:type="spellEnd"/>
     </w:p>
     <w:p>
       <w:pPr>
@@ -1947,23 +720,10 @@
       <w:pStyle w:val="Sidhuvud"/>
     </w:pPr>
     <w:r>
-      <w:t xml:space="preserve">Release </w:t>
+      <w:t>Release notes</w:t>
     </w:r>
-    <w:proofErr w:type="spellStart"/>
     <w:r>
-      <w:t>notes</w:t>
-    </w:r>
-    <w:proofErr w:type="spellEnd"/>
-    <w:r>
-      <w:t>/</w:t>
-    </w:r>
-    <w:proofErr w:type="spellStart"/>
-    <w:r>
-      <w:t>User</w:t>
-    </w:r>
-    <w:proofErr w:type="spellEnd"/>
-    <w:r>
-      <w:t xml:space="preserve"> Manual</w:t>
+      <w:t>/User Manual</w:t>
     </w:r>
   </w:p>
 </w:hdr>
@@ -2657,6 +1417,7 @@
   <w:style w:type="character" w:default="1" w:styleId="Standardstycketypsnitt">
     <w:name w:val="Default Paragraph Font"/>
     <w:uiPriority w:val="1"/>
+    <w:semiHidden/>
     <w:unhideWhenUsed/>
   </w:style>
   <w:style w:type="table" w:default="1" w:styleId="Normaltabell">
@@ -3037,6 +1798,7 @@
   <w:style w:type="character" w:default="1" w:styleId="Standardstycketypsnitt">
     <w:name w:val="Default Paragraph Font"/>
     <w:uiPriority w:val="1"/>
+    <w:semiHidden/>
     <w:unhideWhenUsed/>
   </w:style>
   <w:style w:type="table" w:default="1" w:styleId="Normaltabell">
@@ -3453,7 +2215,7 @@
   <a:extraClrSchemeLst/>
   <a:extLst>
     <a:ext uri="{05A4C25C-085E-4340-85A3-A5531E510DB2}">
-      <thm15:themeFamily xmlns:thm15="http://schemas.microsoft.com/office/thememl/2012/main" xmlns="" name="Office Theme" id="{62F939B6-93AF-4DB8-9C6B-D6C7DFDC589F}" vid="{4A3C46E8-61CC-4603-A589-7422A47A8E4A}"/>
+      <thm15:themeFamily xmlns="" xmlns:thm15="http://schemas.microsoft.com/office/thememl/2012/main" name="Office Theme" id="{62F939B6-93AF-4DB8-9C6B-D6C7DFDC589F}" vid="{4A3C46E8-61CC-4603-A589-7422A47A8E4A}"/>
     </a:ext>
   </a:extLst>
 </a:theme>

</xml_diff>